<commit_message>
remove old script, Update resume
</commit_message>
<xml_diff>
--- a/static/cv/resume.docx
+++ b/static/cv/resume.docx
@@ -27,31 +27,43 @@
         <w:t xml:space="preserve">I am a fullstack developer with equal knowledge on the front and backend side.</w:t>
       </w:r>
       <w:r>
-        <w:br w:type="textWrapping"/>
-      </w:r>
-      <w:r>
-        <w:t xml:space="preserve">I am a quick learner, I work with a lot of different thecnologies lanuages, library, frameworks.</w:t>
-      </w:r>
-      <w:r>
-        <w:br w:type="textWrapping"/>
-      </w:r>
-      <w:r>
-        <w:t xml:space="preserve">I can Build static website, spa, mobile application, cli, create rest api, work with sql and no-sql database deploy in cloud (aws)</w:t>
-      </w:r>
-      <w:r>
-        <w:br w:type="textWrapping"/>
-      </w:r>
-      <w:r>
-        <w:t xml:space="preserve">My language of expertise are python (django, flask, aiohttp) and javascript (react, vue)</w:t>
-      </w:r>
-      <w:r>
-        <w:br w:type="textWrapping"/>
+        <w:br/>
+      </w:r>
+      <w:r>
+        <w:t xml:space="preserve">I am a quick learner, I worked with a lot technologies, lanuages, library, frameworks.</w:t>
+      </w:r>
+      <w:r>
+        <w:br/>
+      </w:r>
+      <w:r>
+        <w:t xml:space="preserve">I can make static website, spa, mobile application, cli, rest api, work with sql and no-sql, experience in cloud</w:t>
+      </w:r>
+      <w:r>
+        <w:br/>
+      </w:r>
+      <w:r>
+        <w:t xml:space="preserve">I am an expert in python (django, flask, aiohttp) and javascript (react, vue)</w:t>
+      </w:r>
+      <w:r>
+        <w:br/>
+      </w:r>
+      <w:r>
+        <w:t xml:space="preserve">I Have some knowledge in data analyse and machine learning, good knowdlege of the scientific stack in python</w:t>
+      </w:r>
+      <w:r>
+        <w:t xml:space="preserve"> </w:t>
+      </w:r>
+      <w:r>
+        <w:t xml:space="preserve">I am familiar with docker, kubernetes, linux as a developer, I could fill a dev ops but I am mostly a developer</w:t>
+      </w:r>
+      <w:r>
+        <w:t xml:space="preserve"> </w:t>
       </w:r>
       <w:r>
         <w:t xml:space="preserve">I am also a lisp hacker, emacs guru and a git ninja</w:t>
       </w:r>
       <w:r>
-        <w:br w:type="textWrapping"/>
+        <w:br/>
       </w:r>
     </w:p>
     <w:p>
@@ -75,7 +87,7 @@
       <w:pPr>
         <w:pStyle w:val="Heading3"/>
       </w:pPr>
-      <w:bookmarkStart w:id="22" w:name="front-end-engineering---robovision---june-2018---april-2019---belgiumghent"/>
+      <w:bookmarkStart w:id="22" w:name="Xce8af1480a6bbf116516e9df3d7cc25f70305db"/>
       <w:r>
         <w:t xml:space="preserve">Front end engineering -</w:t>
       </w:r>
@@ -129,7 +141,7 @@
         </w:numPr>
       </w:pPr>
       <w:r>
-        <w:t xml:space="preserve">Create multiple tools to label images</w:t>
+        <w:t xml:space="preserve">Create tools with vuejs to labeling images and add metadata to images</w:t>
       </w:r>
     </w:p>
     <w:p>
@@ -141,7 +153,7 @@
         </w:numPr>
       </w:pPr>
       <w:r>
-        <w:t xml:space="preserve">Build charts and metrics for quality of labeling</w:t>
+        <w:t xml:space="preserve">Build charts and metrics in vuejs ot visualise the result of trained models on labeled images</w:t>
       </w:r>
     </w:p>
     <w:p>
@@ -153,7 +165,7 @@
         </w:numPr>
       </w:pPr>
       <w:r>
-        <w:t xml:space="preserve">Merge quasar (vue framework) version to more recent one</w:t>
+        <w:t xml:space="preserve">Upgrade and reorganise quasar (vue framework) version to more recent one</w:t>
       </w:r>
     </w:p>
     <w:p>
@@ -165,7 +177,7 @@
         </w:numPr>
       </w:pPr>
       <w:r>
-        <w:t xml:space="preserve">Create multiple reusable component.</w:t>
+        <w:t xml:space="preserve">Create reusable components (tables, modal box) in vuejs.</w:t>
       </w:r>
     </w:p>
     <w:p>
@@ -177,7 +189,7 @@
         </w:numPr>
       </w:pPr>
       <w:r>
-        <w:t xml:space="preserve">Create an admin to create projects, users, group…</w:t>
+        <w:t xml:space="preserve">Build an admin to create projects, users, groups…</w:t>
       </w:r>
     </w:p>
     <w:p>
@@ -189,7 +201,7 @@
         </w:numPr>
       </w:pPr>
       <w:r>
-        <w:t xml:space="preserve">Test components with cypress</w:t>
+        <w:t xml:space="preserve">Integration test with cypress</w:t>
       </w:r>
     </w:p>
     <w:p>
@@ -208,7 +220,7 @@
       <w:pPr>
         <w:pStyle w:val="Heading3"/>
       </w:pPr>
-      <w:bookmarkStart w:id="23" w:name="full-stack-developer---factory---aout-2017---may-2018---belgiumliege"/>
+      <w:bookmarkStart w:id="23" w:name="X7b4546803a52063f77378ee570929bd3f887dce"/>
       <w:r>
         <w:t xml:space="preserve">Full Stack Developer -</w:t>
       </w:r>
@@ -273,7 +285,7 @@
         </w:numPr>
       </w:pPr>
       <w:r>
-        <w:t xml:space="preserve">Working on an iot device that calculate weight variations and blinking to help people take theirs medicaments</w:t>
+        <w:t xml:space="preserve">Working IOT device to remind people to take their medecine.</w:t>
       </w:r>
     </w:p>
     <w:p>
@@ -285,7 +297,7 @@
         </w:numPr>
       </w:pPr>
       <w:r>
-        <w:t xml:space="preserve">Create a mobile application with react-native for the p-heal device</w:t>
+        <w:t xml:space="preserve">Create a mobile application with react-native for the IOT device.</w:t>
       </w:r>
     </w:p>
     <w:p>
@@ -297,7 +309,7 @@
         </w:numPr>
       </w:pPr>
       <w:r>
-        <w:t xml:space="preserve">Refactor the backend to aws with serverless</w:t>
+        <w:t xml:space="preserve">Build a small mvp with serverless framework in aws with dynamodb as backend and lambda function.</w:t>
       </w:r>
     </w:p>
     <w:p>
@@ -320,7 +332,7 @@
         </w:numPr>
       </w:pPr>
       <w:r>
-        <w:t xml:space="preserve">Create a recommendation engine for a broadcaster.</w:t>
+        <w:t xml:space="preserve">Create a recommendation engine for a media broadcaster.</w:t>
       </w:r>
     </w:p>
     <w:p>
@@ -332,7 +344,7 @@
         </w:numPr>
       </w:pPr>
       <w:r>
-        <w:t xml:space="preserve">Built a microservice to extract content from video.</w:t>
+        <w:t xml:space="preserve">Build multyle microservices in python, (flask and kafka) to extract, enrich content from article, sound and video.</w:t>
       </w:r>
     </w:p>
     <w:p>
@@ -399,7 +411,7 @@
       <w:pPr>
         <w:pStyle w:val="Heading3"/>
       </w:pPr>
-      <w:bookmarkStart w:id="24" w:name="full-stack-developer---vesperia---june-2016---aout-2017---luxembourg"/>
+      <w:bookmarkStart w:id="24" w:name="Xfc2a5032849c7ea92364969c996c289573c6b81"/>
       <w:r>
         <w:t xml:space="preserve">Full Stack Developer -</w:t>
       </w:r>
@@ -461,7 +473,7 @@
         </w:numPr>
       </w:pPr>
       <w:r>
-        <w:t xml:space="preserve">Render their mail responsive with ljml</w:t>
+        <w:t xml:space="preserve">Make their eamils responsive with ljml</w:t>
       </w:r>
     </w:p>
     <w:p>
@@ -473,7 +485,7 @@
         </w:numPr>
       </w:pPr>
       <w:r>
-        <w:t xml:space="preserve">Improve their javascript code base mainly angular and jquery</w:t>
+        <w:t xml:space="preserve">Improve javascript code with angular and jquery</w:t>
       </w:r>
     </w:p>
     <w:p>
@@ -485,7 +497,7 @@
         </w:numPr>
       </w:pPr>
       <w:r>
-        <w:t xml:space="preserve">Resolve visual bugfix</w:t>
+        <w:t xml:space="preserve">Work on visual bugfix, Make the application responsive and improve the croos browser compatibilities</w:t>
       </w:r>
     </w:p>
     <w:p>
@@ -561,7 +573,7 @@
         <w:pStyle w:val="DefinitionTerm"/>
       </w:pPr>
       <w:r>
-        <w:t xml:space="preserve">Aug 2014-May 2015</w:t>
+        <w:t xml:space="preserve">Aug 2015-May 2016</w:t>
       </w:r>
     </w:p>
     <w:p>
@@ -648,7 +660,7 @@
         <w:pStyle w:val="DefinitionTerm"/>
       </w:pPr>
       <w:r>
-        <w:t xml:space="preserve">Aug 2012-May 2014</w:t>
+        <w:t xml:space="preserve">Aug 2012-May 2015</w:t>
       </w:r>
     </w:p>
     <w:p>
@@ -659,7 +671,7 @@
         <w:rPr>
           <w:b/>
         </w:rPr>
-        <w:t xml:space="preserve">Bac+2 Web developer</w:t>
+        <w:t xml:space="preserve">Bac Web developer</w:t>
       </w:r>
       <w:r>
         <w:t xml:space="preserve">; IPSF(Liege)</w:t>
@@ -1586,7 +1598,7 @@
         </w:numPr>
       </w:pPr>
       <w:r>
-        <w:t xml:space="preserve">Webscraping, Machine learning, Game creation</w:t>
+        <w:t xml:space="preserve">Webscraping, Machine learning, Data analyst, Game creation</w:t>
       </w:r>
     </w:p>
     <w:p>
@@ -1598,7 +1610,7 @@
         </w:numPr>
       </w:pPr>
       <w:r>
-        <w:t xml:space="preserve">Reading</w:t>
+        <w:t xml:space="preserve">Science, Reading, History,</w:t>
       </w:r>
     </w:p>
     <w:p>
@@ -1610,7 +1622,7 @@
         </w:numPr>
       </w:pPr>
       <w:r>
-        <w:t xml:space="preserve">Proxy http trafics from my webbrowser and try to understand what’s going on</w:t>
+        <w:t xml:space="preserve">documentaries</w:t>
       </w:r>
     </w:p>
     <w:p>
@@ -1639,13 +1651,13 @@
         <w:t xml:space="preserve">• +32499316385 • 29 years old</w:t>
       </w:r>
       <w:r>
-        <w:br w:type="textWrapping"/>
-      </w:r>
-      <w:r>
-        <w:t xml:space="preserve">Quai de l’ourthe n 22 tilff - Liege, Belgium</w:t>
-      </w:r>
-      <w:r>
-        <w:br w:type="textWrapping"/>
+        <w:br/>
+      </w:r>
+      <w:r>
+        <w:t xml:space="preserve">Liege, Belgium (open to relocation)</w:t>
+      </w:r>
+      <w:r>
+        <w:br/>
       </w:r>
       <w:r>
         <w:t xml:space="preserve">Website:</w:t>
@@ -1658,7 +1670,7 @@
           <w:rPr>
             <w:rStyle w:val="Hyperlink"/>
           </w:rPr>
-          <w:t xml:space="preserve">https://silly-mclean-010d02.netlify.com/cv</w:t>
+          <w:t xml:space="preserve">https://mindfullcoder</w:t>
         </w:r>
       </w:hyperlink>
     </w:p>
@@ -1693,109 +1705,6 @@
 <file path=word/numbering.xml><?xml version="1.0" encoding="utf-8"?>
 <w:numbering xmlns:w="http://schemas.openxmlformats.org/wordprocessingml/2006/main">
   <w:abstractNum w:abstractNumId="990">
-    <w:nsid w:val="170cd2de"/>
-    <w:multiLevelType w:val="multilevel"/>
-    <w:lvl w:ilvl="0">
-      <w:numFmt w:val="bullet"/>
-      <w:lvlText w:val=" "/>
-      <w:lvlJc w:val="left"/>
-      <w:pPr>
-        <w:tabs>
-          <w:tab w:val="num" w:pos="0"/>
-        </w:tabs>
-        <w:ind w:left="480" w:hanging="480"/>
-      </w:pPr>
-    </w:lvl>
-    <w:lvl w:ilvl="1">
-      <w:numFmt w:val="bullet"/>
-      <w:lvlText w:val=" "/>
-      <w:lvlJc w:val="left"/>
-      <w:pPr>
-        <w:tabs>
-          <w:tab w:val="num" w:pos="720"/>
-        </w:tabs>
-        <w:ind w:left="1200" w:hanging="480"/>
-      </w:pPr>
-    </w:lvl>
-    <w:lvl w:ilvl="2">
-      <w:numFmt w:val="bullet"/>
-      <w:lvlText w:val=" "/>
-      <w:lvlJc w:val="left"/>
-      <w:pPr>
-        <w:tabs>
-          <w:tab w:val="num" w:pos="1440"/>
-        </w:tabs>
-        <w:ind w:left="1920" w:hanging="480"/>
-      </w:pPr>
-    </w:lvl>
-    <w:lvl w:ilvl="3">
-      <w:numFmt w:val="bullet"/>
-      <w:lvlText w:val=" "/>
-      <w:lvlJc w:val="left"/>
-      <w:pPr>
-        <w:tabs>
-          <w:tab w:val="num" w:pos="2160"/>
-        </w:tabs>
-        <w:ind w:left="2640" w:hanging="480"/>
-      </w:pPr>
-    </w:lvl>
-    <w:lvl w:ilvl="4">
-      <w:numFmt w:val="bullet"/>
-      <w:lvlText w:val=" "/>
-      <w:lvlJc w:val="left"/>
-      <w:pPr>
-        <w:tabs>
-          <w:tab w:val="num" w:pos="2880"/>
-        </w:tabs>
-        <w:ind w:left="3360" w:hanging="480"/>
-      </w:pPr>
-    </w:lvl>
-    <w:lvl w:ilvl="5">
-      <w:numFmt w:val="bullet"/>
-      <w:lvlText w:val=" "/>
-      <w:lvlJc w:val="left"/>
-      <w:pPr>
-        <w:tabs>
-          <w:tab w:val="num" w:pos="3600"/>
-        </w:tabs>
-        <w:ind w:left="4080" w:hanging="480"/>
-      </w:pPr>
-    </w:lvl>
-    <w:lvl w:ilvl="6">
-      <w:numFmt w:val="bullet"/>
-      <w:lvlText w:val=" "/>
-      <w:lvlJc w:val="left"/>
-      <w:pPr>
-        <w:tabs>
-          <w:tab w:val="num" w:pos="4320"/>
-        </w:tabs>
-        <w:ind w:left="4800" w:hanging="480"/>
-      </w:pPr>
-    </w:lvl>
-    <w:lvl w:ilvl="7">
-      <w:numFmt w:val="bullet"/>
-      <w:lvlText w:val=" "/>
-      <w:lvlJc w:val="left"/>
-      <w:pPr>
-        <w:tabs>
-          <w:tab w:val="num" w:pos="5040"/>
-        </w:tabs>
-        <w:ind w:left="5520" w:hanging="480"/>
-      </w:pPr>
-    </w:lvl>
-    <w:lvl w:ilvl="8">
-      <w:numFmt w:val="bullet"/>
-      <w:lvlText w:val=" "/>
-      <w:lvlJc w:val="left"/>
-      <w:pPr>
-        <w:tabs>
-          <w:tab w:val="num" w:pos="5760"/>
-        </w:tabs>
-        <w:ind w:left="6240" w:hanging="480"/>
-      </w:pPr>
-    </w:lvl>
-  </w:abstractNum>
-  <w:abstractNum w:abstractNumId="990">
     <w:nsid w:val="2c1ae401"/>
     <w:multiLevelType w:val="multilevel"/>
     <w:lvl w:ilvl="0">
@@ -2001,9 +1910,6 @@
       </w:pPr>
     </w:lvl>
   </w:abstractNum>
-  <w:num w:numId="1000">
-    <w:abstractNumId w:val="990"/>
-  </w:num>
   <w:num w:numId="1000">
     <w:abstractNumId w:val="990"/>
   </w:num>

</xml_diff>